<commit_message>
Update reference to repository
</commit_message>
<xml_diff>
--- a/LakePowellTemperatureScenarios/Rosenberg-HowDoesLakePowellStorageInflueReleaseTemperature.docx
+++ b/LakePowellTemperatureScenarios/Rosenberg-HowDoesLakePowellStorageInflueReleaseTemperature.docx
@@ -41,10 +41,7 @@
     </w:p>
     <w:p>
       <w:r>
-        <w:t xml:space="preserve">Glen Canyon dam </w:t>
-      </w:r>
-      <w:r>
-        <w:t>release temperature is a</w:t>
+        <w:t>Glen Canyon dam release temperature is a</w:t>
       </w:r>
       <w:r>
         <w:t xml:space="preserve"> key driver for fish</w:t>
@@ -537,7 +534,7 @@
       </w:r>
     </w:p>
     <w:p>
-      <w:bookmarkStart w:id="1" w:name="_Hlk56863174"/>
+      <w:bookmarkStart w:id="2" w:name="_Hlk56863174"/>
       <w:r>
         <w:br w:type="page"/>
       </w:r>
@@ -592,10 +589,8 @@
         </w:rPr>
         <w:t>water storage influence release temperatures and Grand Canyon fishes?</w:t>
       </w:r>
-      <w:bookmarkStart w:id="2" w:name="_GoBack"/>
-      <w:bookmarkEnd w:id="2"/>
-    </w:p>
-    <w:bookmarkEnd w:id="1"/>
+    </w:p>
+    <w:bookmarkEnd w:id="2"/>
     <w:p>
       <w:pPr>
         <w:pStyle w:val="Heading1"/>
@@ -2280,19 +2275,7 @@
         <w:t>C (light blue bars).</w:t>
       </w:r>
       <w:r>
-        <w:t xml:space="preserve"> These release temperatures may see</w:t>
-      </w:r>
-      <w:r>
-        <w:t xml:space="preserve"> increased relative abundance of native fish downstream</w:t>
-      </w:r>
-      <w:r>
-        <w:t xml:space="preserve"> but o</w:t>
-      </w:r>
-      <w:r>
-        <w:t>ther factors, such as predation by nonnatives, may contribute</w:t>
-      </w:r>
-      <w:r>
-        <w:t>.</w:t>
+        <w:t xml:space="preserve"> These release temperatures may see increased relative abundance of native fish downstream but other factors, such as predation by nonnatives, may contribute.</w:t>
       </w:r>
     </w:p>
     <w:p>
@@ -2355,13 +2338,8 @@
         <w:t>C</w:t>
       </w:r>
       <w:r>
-        <w:t xml:space="preserve"> (red bars). Impacts for native fish are very </w:t>
-      </w:r>
-      <w:proofErr w:type="gramStart"/>
-      <w:r>
-        <w:t xml:space="preserve">uncertain. </w:t>
-      </w:r>
-      <w:proofErr w:type="gramEnd"/>
+        <w:t xml:space="preserve"> (red bars). Impacts for native fish are very uncertain. </w:t>
+      </w:r>
       <w:r>
         <w:t>Also, the</w:t>
       </w:r>
@@ -2785,7 +2763,7 @@
         <w:fldChar w:fldCharType="begin"/>
       </w:r>
       <w:r>
-        <w:instrText xml:space="preserve"> ADDIN EN.CITE &lt;EndNote&gt;&lt;Cite AuthorYear="1"&gt;&lt;Author&gt;Rosenberg&lt;/Author&gt;&lt;Year&gt;2020&lt;/Year&gt;&lt;RecNum&gt;2752&lt;/RecNum&gt;&lt;DisplayText&gt;Rosenberg (2020)&lt;/DisplayText&gt;&lt;record&gt;&lt;rec-number&gt;2752&lt;/rec-number&gt;&lt;foreign-keys&gt;&lt;key app="EN" db-id="xxt5ta9pd995dwesap0pdzzp2weaz0w9werf" timestamp="1606355463"&gt;2752&lt;/key&gt;&lt;/foreign-keys&gt;&lt;ref-type name="Web Page"&gt;12&lt;/ref-type&gt;&lt;contributors&gt;&lt;authors&gt;&lt;author&gt;David E. Rosenberg&lt;/author&gt;&lt;/authors&gt;&lt;/contributors&gt;&lt;titles&gt;&lt;title&gt;How Much Water To Store in Lake Powell to Benefit Native Fish&lt;/title&gt;&lt;/titles&gt;&lt;dates&gt;&lt;year&gt;2020&lt;/year&gt;&lt;/dates&gt;&lt;pub-location&gt;Logan, Utah&lt;/pub-location&gt;&lt;publisher&gt;Utah State University&lt;/publisher&gt;&lt;urls&gt;&lt;related-urls&gt;&lt;url&gt;https://github.com/dzeke/ColoradoRiverFutures/tree/master/LakePowellTemperatureScenarios&lt;/url&gt;&lt;/related-urls&gt;&lt;/urls&gt;&lt;/record&gt;&lt;/Cite&gt;&lt;/EndNote&gt;</w:instrText>
+        <w:instrText xml:space="preserve"> ADDIN EN.CITE &lt;EndNote&gt;&lt;Cite AuthorYear="1"&gt;&lt;Author&gt;Rosenberg&lt;/Author&gt;&lt;Year&gt;2020&lt;/Year&gt;&lt;RecNum&gt;2752&lt;/RecNum&gt;&lt;DisplayText&gt;Rosenberg (2020)&lt;/DisplayText&gt;&lt;record&gt;&lt;rec-number&gt;2752&lt;/rec-number&gt;&lt;foreign-keys&gt;&lt;key app="EN" db-id="xxt5ta9pd995dwesap0pdzzp2weaz0w9werf" timestamp="1606355463"&gt;2752&lt;/key&gt;&lt;/foreign-keys&gt;&lt;ref-type name="Web Page"&gt;12&lt;/ref-type&gt;&lt;contributors&gt;&lt;authors&gt;&lt;author&gt;David E. Rosenberg&lt;/author&gt;&lt;/authors&gt;&lt;/contributors&gt;&lt;titles&gt;&lt;title&gt;How does Lake Powell water storage influence release temperatures and Grand Canyon fishes?&lt;/title&gt;&lt;/titles&gt;&lt;dates&gt;&lt;year&gt;2020&lt;/year&gt;&lt;/dates&gt;&lt;pub-location&gt;Logan, Utah&lt;/pub-location&gt;&lt;publisher&gt;Utah State University&lt;/publisher&gt;&lt;urls&gt;&lt;related-urls&gt;&lt;url&gt;https://10.5281/zenodo.4345405&lt;/url&gt;&lt;/related-urls&gt;&lt;/urls&gt;&lt;electronic-resource-num&gt;10.5281/zenodo.4345405&lt;/electronic-resource-num&gt;&lt;/record&gt;&lt;/Cite&gt;&lt;/EndNote&gt;</w:instrText>
       </w:r>
       <w:r>
         <w:fldChar w:fldCharType="separate"/>
@@ -2897,14 +2875,14 @@
         <w:ind w:left="720" w:hanging="720"/>
       </w:pPr>
       <w:r>
-        <w:t xml:space="preserve">Rosenberg, D. E. (2020). "How Much Water To Store in Lake Powell to Benefit Native Fish." Utah State University. </w:t>
+        <w:t xml:space="preserve">Rosenberg, D. E. (2020). "How does Lake Powell water storage influence release temperatures and Grand Canyon fishes?", Utah State University. </w:t>
       </w:r>
       <w:hyperlink r:id="rId15" w:history="1">
         <w:r>
           <w:rPr>
             <w:rStyle w:val="Hyperlink"/>
           </w:rPr>
-          <w:t>https://github.com/dzeke/ColoradoRiverFutures/tree/master/LakePowellTemperatureScenarios</w:t>
+          <w:t>https://10.5281/zenodo.4345405</w:t>
         </w:r>
       </w:hyperlink>
       <w:r>
@@ -3038,39 +3016,33 @@
         <w:annotationRef/>
       </w:r>
       <w:r>
-        <w:t xml:space="preserve">Rosenberg, D. (2020). Colorado River </w:t>
-      </w:r>
-      <w:proofErr w:type="spellStart"/>
-      <w:r>
-        <w:t>Fitures</w:t>
-      </w:r>
-      <w:proofErr w:type="spellEnd"/>
-      <w:r>
-        <w:t xml:space="preserve"> - Code Projects: How much water to store in Lake Powell to</w:t>
-      </w:r>
-    </w:p>
-    <w:p>
-      <w:r>
-        <w:t>benefit native fish of the Grand Canyon? Utah State University. Logan, Utah. https://github.com/dzeke/</w:t>
-      </w:r>
-    </w:p>
-    <w:p>
-      <w:pPr>
-        <w:pStyle w:val="CommentText"/>
-      </w:pPr>
-      <w:proofErr w:type="spellStart"/>
-      <w:r>
-        <w:t>ColoradoRiverFutures</w:t>
-      </w:r>
-      <w:proofErr w:type="spellEnd"/>
-      <w:r>
-        <w:t>/tree/master/</w:t>
-      </w:r>
-      <w:proofErr w:type="spellStart"/>
-      <w:r>
-        <w:t>LakePowellTemperatureScenarios</w:t>
-      </w:r>
-      <w:proofErr w:type="spellEnd"/>
+        <w:rPr>
+          <w:rFonts w:ascii="Segoe UI" w:hAnsi="Segoe UI" w:cs="Segoe UI"/>
+          <w:sz w:val="18"/>
+          <w:szCs w:val="18"/>
+        </w:rPr>
+        <w:t xml:space="preserve">Rosenberg, D. E. (2020). "How does Lake Powell water storage influence release temperatures and Grand Canyon fishes?", Utah State University. </w:t>
+      </w:r>
+      <w:hyperlink r:id="rId1" w:history="1">
+        <w:r>
+          <w:rPr>
+            <w:rFonts w:ascii="Segoe UI" w:hAnsi="Segoe UI" w:cs="Segoe UI"/>
+            <w:sz w:val="18"/>
+            <w:szCs w:val="18"/>
+          </w:rPr>
+          <w:t>https://10.5281/zenodo.4345405</w:t>
+        </w:r>
+      </w:hyperlink>
+      <w:r>
+        <w:rPr>
+          <w:rFonts w:ascii="Segoe UI" w:hAnsi="Segoe UI" w:cs="Segoe UI"/>
+          <w:sz w:val="18"/>
+          <w:szCs w:val="18"/>
+        </w:rPr>
+        <w:t>.</w:t>
+      </w:r>
+      <w:bookmarkStart w:id="1" w:name="_GoBack"/>
+      <w:bookmarkEnd w:id="1"/>
     </w:p>
   </w:comment>
 </w:comments>
@@ -3846,7 +3818,6 @@
   <w:style w:type="character" w:default="1" w:styleId="DefaultParagraphFont">
     <w:name w:val="Default Paragraph Font"/>
     <w:uiPriority w:val="1"/>
-    <w:semiHidden/>
     <w:unhideWhenUsed/>
   </w:style>
   <w:style w:type="table" w:default="1" w:styleId="TableNormal">

</xml_diff>